<commit_message>
Finished Q9 Assignment 2
</commit_message>
<xml_diff>
--- a/Assignment 2.docx
+++ b/Assignment 2.docx
@@ -600,7 +600,7 @@
                     <pic:cNvPicPr/>
                   </pic:nvPicPr>
                   <pic:blipFill rotWithShape="1">
-                    <a:blip r:embed="rId6"/>
+                    <a:blip r:embed="rId7"/>
                     <a:srcRect b="39350"/>
                     <a:stretch/>
                   </pic:blipFill>
@@ -655,7 +655,7 @@
                     <pic:cNvPicPr/>
                   </pic:nvPicPr>
                   <pic:blipFill>
-                    <a:blip r:embed="rId7"/>
+                    <a:blip r:embed="rId8"/>
                     <a:stretch>
                       <a:fillRect/>
                     </a:stretch>
@@ -702,7 +702,7 @@
                     <pic:cNvPicPr/>
                   </pic:nvPicPr>
                   <pic:blipFill>
-                    <a:blip r:embed="rId8"/>
+                    <a:blip r:embed="rId9"/>
                     <a:stretch>
                       <a:fillRect/>
                     </a:stretch>
@@ -758,7 +758,7 @@
                     <pic:cNvPicPr/>
                   </pic:nvPicPr>
                   <pic:blipFill>
-                    <a:blip r:embed="rId9"/>
+                    <a:blip r:embed="rId10"/>
                     <a:stretch>
                       <a:fillRect/>
                     </a:stretch>
@@ -813,7 +813,7 @@
                     <pic:cNvPicPr/>
                   </pic:nvPicPr>
                   <pic:blipFill>
-                    <a:blip r:embed="rId10"/>
+                    <a:blip r:embed="rId11"/>
                     <a:stretch>
                       <a:fillRect/>
                     </a:stretch>
@@ -860,7 +860,7 @@
                     <pic:cNvPicPr/>
                   </pic:nvPicPr>
                   <pic:blipFill>
-                    <a:blip r:embed="rId11"/>
+                    <a:blip r:embed="rId12"/>
                     <a:stretch>
                       <a:fillRect/>
                     </a:stretch>
@@ -923,7 +923,7 @@
                     <pic:cNvPicPr/>
                   </pic:nvPicPr>
                   <pic:blipFill rotWithShape="1">
-                    <a:blip r:embed="rId12"/>
+                    <a:blip r:embed="rId13"/>
                     <a:srcRect r="18670"/>
                     <a:stretch/>
                   </pic:blipFill>
@@ -1089,10 +1089,7 @@
         <w:pStyle w:val="Heading2"/>
       </w:pPr>
       <w:r>
-        <w:t xml:space="preserve">Question </w:t>
-      </w:r>
-      <w:r>
-        <w:t>8</w:t>
+        <w:t>Question 8</w:t>
       </w:r>
     </w:p>
     <w:p>
@@ -1107,8 +1104,1093 @@
         <w:t>Compare running MapReduce on PaaS EMR versus running Hadoop on IaaS. (2 marks)</w:t>
       </w:r>
     </w:p>
+    <w:p/>
+    <w:p>
+      <w:pPr>
+        <w:rPr>
+          <w:rFonts w:asciiTheme="majorHAnsi" w:eastAsiaTheme="majorEastAsia" w:hAnsiTheme="majorHAnsi" w:cstheme="majorBidi"/>
+          <w:color w:val="2F5496" w:themeColor="accent1" w:themeShade="BF"/>
+          <w:sz w:val="26"/>
+          <w:szCs w:val="33"/>
+        </w:rPr>
+      </w:pPr>
+      <w:r>
+        <w:br w:type="page"/>
+      </w:r>
+    </w:p>
+    <w:p>
+      <w:pPr>
+        <w:pStyle w:val="Heading2"/>
+      </w:pPr>
+      <w:r>
+        <w:lastRenderedPageBreak/>
+        <w:t>Question 9</w:t>
+      </w:r>
+    </w:p>
+    <w:p>
+      <w:pPr>
+        <w:rPr>
+          <w:rStyle w:val="Heading3Char"/>
+        </w:rPr>
+      </w:pPr>
+    </w:p>
+    <w:p>
+      <w:r>
+        <w:rPr>
+          <w:rStyle w:val="Heading3Char"/>
+        </w:rPr>
+        <w:t>Step 1</w:t>
+      </w:r>
+      <w:r>
+        <w:t>:</w:t>
+      </w:r>
+      <w:r>
+        <w:t xml:space="preserve"> </w:t>
+      </w:r>
+      <w:r>
+        <w:t>Import relevant packages</w:t>
+      </w:r>
+      <w:r>
+        <w:t xml:space="preserve">. Add an array list of string </w:t>
+      </w:r>
+      <w:proofErr w:type="spellStart"/>
+      <w:r>
+        <w:rPr>
+          <w:rFonts w:ascii="Courier New" w:eastAsia="Times New Roman" w:hAnsi="Courier New" w:cs="Courier New"/>
+          <w:color w:val="9876AA"/>
+          <w:sz w:val="20"/>
+          <w:szCs w:val="20"/>
+        </w:rPr>
+        <w:t>allowed</w:t>
+      </w:r>
+      <w:r>
+        <w:rPr>
+          <w:rFonts w:ascii="Courier New" w:eastAsia="Times New Roman" w:hAnsi="Courier New" w:cs="Courier New"/>
+          <w:color w:val="9876AA"/>
+          <w:sz w:val="20"/>
+          <w:szCs w:val="20"/>
+        </w:rPr>
+        <w:t>Words</w:t>
+      </w:r>
+      <w:proofErr w:type="spellEnd"/>
+      <w:r>
+        <w:t xml:space="preserve"> </w:t>
+      </w:r>
+      <w:r>
+        <w:t xml:space="preserve">as a private class variable of the </w:t>
+      </w:r>
+      <w:proofErr w:type="spellStart"/>
+      <w:r>
+        <w:rPr>
+          <w:rFonts w:ascii="Courier New" w:eastAsia="Times New Roman" w:hAnsi="Courier New" w:cs="Courier New"/>
+          <w:color w:val="9876AA"/>
+          <w:sz w:val="20"/>
+          <w:szCs w:val="20"/>
+        </w:rPr>
+        <w:t>WordCount</w:t>
+      </w:r>
+      <w:proofErr w:type="spellEnd"/>
+      <w:r>
+        <w:t xml:space="preserve"> class. The array list of string </w:t>
+      </w:r>
+      <w:proofErr w:type="gramStart"/>
+      <w:r>
+        <w:t>are</w:t>
+      </w:r>
+      <w:proofErr w:type="gramEnd"/>
+      <w:r>
+        <w:t xml:space="preserve"> the list of word in </w:t>
+      </w:r>
+      <w:r>
+        <w:rPr>
+          <w:rFonts w:ascii="Courier New" w:eastAsia="Times New Roman" w:hAnsi="Courier New" w:cs="Courier New"/>
+          <w:color w:val="9876AA"/>
+          <w:sz w:val="20"/>
+          <w:szCs w:val="20"/>
+        </w:rPr>
+        <w:t>dict.txt</w:t>
+      </w:r>
+      <w:r>
+        <w:t xml:space="preserve">. </w:t>
+      </w:r>
+    </w:p>
+    <w:p>
+      <w:r>
+        <w:rPr>
+          <w:noProof/>
+        </w:rPr>
+        <w:drawing>
+          <wp:inline distT="0" distB="0" distL="0" distR="0" wp14:anchorId="36BCD29D" wp14:editId="1E4C15BC">
+            <wp:extent cx="5943600" cy="4099560"/>
+            <wp:effectExtent l="0" t="0" r="0" b="0"/>
+            <wp:docPr id="2" name="Picture 2" descr="Text&#10;&#10;Description automatically generated"/>
+            <wp:cNvGraphicFramePr>
+              <a:graphicFrameLocks xmlns:a="http://schemas.openxmlformats.org/drawingml/2006/main" noChangeAspect="1"/>
+            </wp:cNvGraphicFramePr>
+            <a:graphic xmlns:a="http://schemas.openxmlformats.org/drawingml/2006/main">
+              <a:graphicData uri="http://schemas.openxmlformats.org/drawingml/2006/picture">
+                <pic:pic xmlns:pic="http://schemas.openxmlformats.org/drawingml/2006/picture">
+                  <pic:nvPicPr>
+                    <pic:cNvPr id="2" name="Picture 2" descr="Text&#10;&#10;Description automatically generated"/>
+                    <pic:cNvPicPr/>
+                  </pic:nvPicPr>
+                  <pic:blipFill>
+                    <a:blip r:embed="rId14"/>
+                    <a:stretch>
+                      <a:fillRect/>
+                    </a:stretch>
+                  </pic:blipFill>
+                  <pic:spPr>
+                    <a:xfrm>
+                      <a:off x="0" y="0"/>
+                      <a:ext cx="5943600" cy="4099560"/>
+                    </a:xfrm>
+                    <a:prstGeom prst="rect">
+                      <a:avLst/>
+                    </a:prstGeom>
+                  </pic:spPr>
+                </pic:pic>
+              </a:graphicData>
+            </a:graphic>
+          </wp:inline>
+        </w:drawing>
+      </w:r>
+    </w:p>
+    <w:p>
+      <w:r>
+        <w:br w:type="page"/>
+      </w:r>
+    </w:p>
+    <w:p>
+      <w:r>
+        <w:rPr>
+          <w:rStyle w:val="Heading3Char"/>
+        </w:rPr>
+        <w:lastRenderedPageBreak/>
+        <w:t xml:space="preserve">Step </w:t>
+      </w:r>
+      <w:r>
+        <w:rPr>
+          <w:rStyle w:val="Heading3Char"/>
+        </w:rPr>
+        <w:t>2</w:t>
+      </w:r>
+      <w:r>
+        <w:t xml:space="preserve">: </w:t>
+      </w:r>
+      <w:r>
+        <w:t xml:space="preserve">Create the </w:t>
+      </w:r>
+      <w:r>
+        <w:rPr>
+          <w:rFonts w:ascii="Courier New" w:eastAsia="Times New Roman" w:hAnsi="Courier New" w:cs="Courier New"/>
+          <w:color w:val="9876AA"/>
+          <w:sz w:val="20"/>
+          <w:szCs w:val="20"/>
+        </w:rPr>
+        <w:t>setup</w:t>
+      </w:r>
+      <w:r>
+        <w:t xml:space="preserve"> function </w:t>
+      </w:r>
+      <w:r>
+        <w:t xml:space="preserve">which </w:t>
+      </w:r>
+      <w:r>
+        <w:t xml:space="preserve">gets </w:t>
+      </w:r>
+      <w:proofErr w:type="spellStart"/>
+      <w:r>
+        <w:rPr>
+          <w:rFonts w:ascii="Courier New" w:eastAsia="Times New Roman" w:hAnsi="Courier New" w:cs="Courier New"/>
+          <w:color w:val="9876AA"/>
+          <w:sz w:val="20"/>
+          <w:szCs w:val="20"/>
+        </w:rPr>
+        <w:t>bucketName</w:t>
+      </w:r>
+      <w:proofErr w:type="spellEnd"/>
+      <w:r>
+        <w:t xml:space="preserve"> and </w:t>
+      </w:r>
+      <w:proofErr w:type="spellStart"/>
+      <w:r>
+        <w:rPr>
+          <w:rFonts w:ascii="Courier New" w:eastAsia="Times New Roman" w:hAnsi="Courier New" w:cs="Courier New"/>
+          <w:color w:val="9876AA"/>
+          <w:sz w:val="20"/>
+          <w:szCs w:val="20"/>
+        </w:rPr>
+        <w:t>objectKey</w:t>
+      </w:r>
+      <w:proofErr w:type="spellEnd"/>
+      <w:r>
+        <w:rPr>
+          <w:rFonts w:ascii="Courier New" w:eastAsia="Times New Roman" w:hAnsi="Courier New" w:cs="Courier New"/>
+          <w:color w:val="9876AA"/>
+          <w:sz w:val="20"/>
+          <w:szCs w:val="20"/>
+        </w:rPr>
+        <w:t xml:space="preserve"> </w:t>
+      </w:r>
+      <w:r>
+        <w:t xml:space="preserve">(path of </w:t>
+      </w:r>
+      <w:r>
+        <w:rPr>
+          <w:rFonts w:ascii="Courier New" w:eastAsia="Times New Roman" w:hAnsi="Courier New" w:cs="Courier New"/>
+          <w:color w:val="9876AA"/>
+          <w:sz w:val="20"/>
+          <w:szCs w:val="20"/>
+        </w:rPr>
+        <w:t>dict.txt</w:t>
+      </w:r>
+      <w:r>
+        <w:t>) of the S3 bucket</w:t>
+      </w:r>
+      <w:r>
+        <w:t xml:space="preserve"> in N. Virginia region</w:t>
+      </w:r>
+      <w:r>
+        <w:t>. The function read</w:t>
+      </w:r>
+      <w:r>
+        <w:t>s</w:t>
+      </w:r>
+      <w:r>
+        <w:t xml:space="preserve"> </w:t>
+      </w:r>
+      <w:r>
+        <w:t>w</w:t>
+      </w:r>
+      <w:r>
+        <w:t xml:space="preserve">ords in </w:t>
+      </w:r>
+      <w:r>
+        <w:rPr>
+          <w:rFonts w:ascii="Courier New" w:eastAsia="Times New Roman" w:hAnsi="Courier New" w:cs="Courier New"/>
+          <w:color w:val="9876AA"/>
+          <w:sz w:val="20"/>
+          <w:szCs w:val="20"/>
+        </w:rPr>
+        <w:t>dict.txt</w:t>
+      </w:r>
+      <w:r>
+        <w:t xml:space="preserve"> line by line and stores the words in the array list of string </w:t>
+      </w:r>
+      <w:proofErr w:type="spellStart"/>
+      <w:r>
+        <w:rPr>
+          <w:rFonts w:ascii="Courier New" w:eastAsia="Times New Roman" w:hAnsi="Courier New" w:cs="Courier New"/>
+          <w:color w:val="9876AA"/>
+          <w:sz w:val="20"/>
+          <w:szCs w:val="20"/>
+        </w:rPr>
+        <w:t>allowed</w:t>
+      </w:r>
+      <w:r>
+        <w:rPr>
+          <w:rFonts w:ascii="Courier New" w:eastAsia="Times New Roman" w:hAnsi="Courier New" w:cs="Courier New"/>
+          <w:color w:val="9876AA"/>
+          <w:sz w:val="20"/>
+          <w:szCs w:val="20"/>
+        </w:rPr>
+        <w:t>Words</w:t>
+      </w:r>
+      <w:proofErr w:type="spellEnd"/>
+      <w:r>
+        <w:t xml:space="preserve">. </w:t>
+      </w:r>
+    </w:p>
+    <w:p>
+      <w:r>
+        <w:rPr>
+          <w:noProof/>
+        </w:rPr>
+        <w:drawing>
+          <wp:inline distT="0" distB="0" distL="0" distR="0" wp14:anchorId="3207E4B8" wp14:editId="5D253DD5">
+            <wp:extent cx="5943600" cy="4469130"/>
+            <wp:effectExtent l="0" t="0" r="0" b="7620"/>
+            <wp:docPr id="3" name="Picture 3" descr="Text&#10;&#10;Description automatically generated"/>
+            <wp:cNvGraphicFramePr>
+              <a:graphicFrameLocks xmlns:a="http://schemas.openxmlformats.org/drawingml/2006/main" noChangeAspect="1"/>
+            </wp:cNvGraphicFramePr>
+            <a:graphic xmlns:a="http://schemas.openxmlformats.org/drawingml/2006/main">
+              <a:graphicData uri="http://schemas.openxmlformats.org/drawingml/2006/picture">
+                <pic:pic xmlns:pic="http://schemas.openxmlformats.org/drawingml/2006/picture">
+                  <pic:nvPicPr>
+                    <pic:cNvPr id="3" name="Picture 3" descr="Text&#10;&#10;Description automatically generated"/>
+                    <pic:cNvPicPr/>
+                  </pic:nvPicPr>
+                  <pic:blipFill>
+                    <a:blip r:embed="rId15"/>
+                    <a:stretch>
+                      <a:fillRect/>
+                    </a:stretch>
+                  </pic:blipFill>
+                  <pic:spPr>
+                    <a:xfrm>
+                      <a:off x="0" y="0"/>
+                      <a:ext cx="5943600" cy="4469130"/>
+                    </a:xfrm>
+                    <a:prstGeom prst="rect">
+                      <a:avLst/>
+                    </a:prstGeom>
+                  </pic:spPr>
+                </pic:pic>
+              </a:graphicData>
+            </a:graphic>
+          </wp:inline>
+        </w:drawing>
+      </w:r>
+    </w:p>
+    <w:p>
+      <w:r>
+        <w:br w:type="page"/>
+      </w:r>
+      <w:r>
+        <w:rPr>
+          <w:rStyle w:val="Heading3Char"/>
+        </w:rPr>
+        <w:lastRenderedPageBreak/>
+        <w:t xml:space="preserve"> </w:t>
+      </w:r>
+      <w:r>
+        <w:rPr>
+          <w:rStyle w:val="Heading3Char"/>
+        </w:rPr>
+        <w:t xml:space="preserve">Step </w:t>
+      </w:r>
+      <w:r>
+        <w:rPr>
+          <w:rStyle w:val="Heading3Char"/>
+        </w:rPr>
+        <w:t>3</w:t>
+      </w:r>
+      <w:r>
+        <w:t xml:space="preserve">: </w:t>
+      </w:r>
+      <w:r>
+        <w:t xml:space="preserve">Remain the </w:t>
+      </w:r>
+      <w:bookmarkStart w:id="0" w:name="_Hlk99671137"/>
+      <w:r>
+        <w:rPr>
+          <w:rFonts w:ascii="Courier New" w:eastAsia="Times New Roman" w:hAnsi="Courier New" w:cs="Courier New"/>
+          <w:color w:val="9876AA"/>
+          <w:sz w:val="20"/>
+          <w:szCs w:val="20"/>
+        </w:rPr>
+        <w:t>map</w:t>
+      </w:r>
+      <w:r>
+        <w:t xml:space="preserve"> </w:t>
+      </w:r>
+      <w:bookmarkEnd w:id="0"/>
+      <w:r>
+        <w:t xml:space="preserve">function and the </w:t>
+      </w:r>
+      <w:r>
+        <w:rPr>
+          <w:rFonts w:ascii="Courier New" w:eastAsia="Times New Roman" w:hAnsi="Courier New" w:cs="Courier New"/>
+          <w:color w:val="9876AA"/>
+          <w:sz w:val="20"/>
+          <w:szCs w:val="20"/>
+        </w:rPr>
+        <w:t>reduce</w:t>
+      </w:r>
+      <w:r>
+        <w:t xml:space="preserve"> class as </w:t>
+      </w:r>
+      <w:r>
+        <w:t>same as</w:t>
+      </w:r>
+      <w:r>
+        <w:t xml:space="preserve"> the original file. </w:t>
+      </w:r>
+    </w:p>
+    <w:p>
+      <w:r>
+        <w:rPr>
+          <w:noProof/>
+        </w:rPr>
+        <w:drawing>
+          <wp:inline distT="0" distB="0" distL="0" distR="0" wp14:anchorId="400DE8FD" wp14:editId="66394415">
+            <wp:extent cx="5943600" cy="4267200"/>
+            <wp:effectExtent l="0" t="0" r="0" b="0"/>
+            <wp:docPr id="7" name="Picture 7" descr="Text&#10;&#10;Description automatically generated"/>
+            <wp:cNvGraphicFramePr>
+              <a:graphicFrameLocks xmlns:a="http://schemas.openxmlformats.org/drawingml/2006/main" noChangeAspect="1"/>
+            </wp:cNvGraphicFramePr>
+            <a:graphic xmlns:a="http://schemas.openxmlformats.org/drawingml/2006/main">
+              <a:graphicData uri="http://schemas.openxmlformats.org/drawingml/2006/picture">
+                <pic:pic xmlns:pic="http://schemas.openxmlformats.org/drawingml/2006/picture">
+                  <pic:nvPicPr>
+                    <pic:cNvPr id="7" name="Picture 7" descr="Text&#10;&#10;Description automatically generated"/>
+                    <pic:cNvPicPr/>
+                  </pic:nvPicPr>
+                  <pic:blipFill>
+                    <a:blip r:embed="rId16"/>
+                    <a:stretch>
+                      <a:fillRect/>
+                    </a:stretch>
+                  </pic:blipFill>
+                  <pic:spPr>
+                    <a:xfrm>
+                      <a:off x="0" y="0"/>
+                      <a:ext cx="5943600" cy="4267200"/>
+                    </a:xfrm>
+                    <a:prstGeom prst="rect">
+                      <a:avLst/>
+                    </a:prstGeom>
+                  </pic:spPr>
+                </pic:pic>
+              </a:graphicData>
+            </a:graphic>
+          </wp:inline>
+        </w:drawing>
+      </w:r>
+    </w:p>
+    <w:p/>
+    <w:p/>
+    <w:p>
+      <w:pPr>
+        <w:rPr>
+          <w:rStyle w:val="IntenseEmphasis"/>
+        </w:rPr>
+      </w:pPr>
+      <w:r>
+        <w:rPr>
+          <w:rStyle w:val="IntenseEmphasis"/>
+        </w:rPr>
+        <w:br w:type="page"/>
+      </w:r>
+    </w:p>
+    <w:p>
+      <w:r>
+        <w:rPr>
+          <w:rStyle w:val="Heading3Char"/>
+        </w:rPr>
+        <w:lastRenderedPageBreak/>
+        <w:t xml:space="preserve">Step </w:t>
+      </w:r>
+      <w:r>
+        <w:rPr>
+          <w:rStyle w:val="Heading3Char"/>
+        </w:rPr>
+        <w:t>4</w:t>
+      </w:r>
+      <w:r>
+        <w:t xml:space="preserve">: </w:t>
+      </w:r>
+      <w:r>
+        <w:t xml:space="preserve">In the main function, </w:t>
+      </w:r>
+    </w:p>
+    <w:p>
+      <w:pPr>
+        <w:pStyle w:val="ListParagraph"/>
+        <w:numPr>
+          <w:ilvl w:val="0"/>
+          <w:numId w:val="1"/>
+        </w:numPr>
+      </w:pPr>
+      <w:r>
+        <w:t>U</w:t>
+      </w:r>
+      <w:r>
+        <w:t xml:space="preserve">pdate the if condition from </w:t>
+      </w:r>
+      <w:proofErr w:type="spellStart"/>
+      <w:proofErr w:type="gramStart"/>
+      <w:r>
+        <w:rPr>
+          <w:rFonts w:ascii="Courier New" w:eastAsia="Times New Roman" w:hAnsi="Courier New" w:cs="Courier New"/>
+          <w:color w:val="9876AA"/>
+          <w:sz w:val="20"/>
+          <w:szCs w:val="20"/>
+        </w:rPr>
+        <w:t>otherArgs.length</w:t>
+      </w:r>
+      <w:proofErr w:type="spellEnd"/>
+      <w:r>
+        <w:rPr>
+          <w:rFonts w:ascii="Courier New" w:eastAsia="Times New Roman" w:hAnsi="Courier New" w:cs="Courier New"/>
+          <w:color w:val="9876AA"/>
+          <w:sz w:val="20"/>
+          <w:szCs w:val="20"/>
+        </w:rPr>
+        <w:t>!=</w:t>
+      </w:r>
+      <w:proofErr w:type="gramEnd"/>
+      <w:r>
+        <w:rPr>
+          <w:rFonts w:ascii="Courier New" w:eastAsia="Times New Roman" w:hAnsi="Courier New" w:cs="Courier New"/>
+          <w:color w:val="9876AA"/>
+          <w:sz w:val="20"/>
+          <w:szCs w:val="20"/>
+        </w:rPr>
+        <w:t xml:space="preserve">2 </w:t>
+      </w:r>
+      <w:r>
+        <w:t xml:space="preserve">to </w:t>
+      </w:r>
+      <w:proofErr w:type="spellStart"/>
+      <w:r>
+        <w:rPr>
+          <w:rFonts w:ascii="Courier New" w:eastAsia="Times New Roman" w:hAnsi="Courier New" w:cs="Courier New"/>
+          <w:color w:val="9876AA"/>
+          <w:sz w:val="20"/>
+          <w:szCs w:val="20"/>
+        </w:rPr>
+        <w:t>otherArgs.length</w:t>
+      </w:r>
+      <w:proofErr w:type="spellEnd"/>
+      <w:r>
+        <w:rPr>
+          <w:rFonts w:ascii="Courier New" w:eastAsia="Times New Roman" w:hAnsi="Courier New" w:cs="Courier New"/>
+          <w:color w:val="9876AA"/>
+          <w:sz w:val="20"/>
+          <w:szCs w:val="20"/>
+        </w:rPr>
+        <w:t>!=3</w:t>
+      </w:r>
+      <w:r>
+        <w:t xml:space="preserve">. </w:t>
+      </w:r>
+    </w:p>
+    <w:p>
+      <w:pPr>
+        <w:pStyle w:val="ListParagraph"/>
+        <w:numPr>
+          <w:ilvl w:val="0"/>
+          <w:numId w:val="1"/>
+        </w:numPr>
+      </w:pPr>
+      <w:r>
+        <w:t xml:space="preserve">Set </w:t>
+      </w:r>
+      <w:proofErr w:type="spellStart"/>
+      <w:r>
+        <w:rPr>
+          <w:rFonts w:ascii="Courier New" w:eastAsia="Times New Roman" w:hAnsi="Courier New" w:cs="Courier New"/>
+          <w:color w:val="9876AA"/>
+          <w:sz w:val="20"/>
+          <w:szCs w:val="20"/>
+        </w:rPr>
+        <w:t>bucketName</w:t>
+      </w:r>
+      <w:proofErr w:type="spellEnd"/>
+      <w:r>
+        <w:t xml:space="preserve"> as the third argument, the bucket where </w:t>
+      </w:r>
+      <w:r>
+        <w:rPr>
+          <w:rFonts w:ascii="Courier New" w:eastAsia="Times New Roman" w:hAnsi="Courier New" w:cs="Courier New"/>
+          <w:color w:val="9876AA"/>
+          <w:sz w:val="20"/>
+          <w:szCs w:val="20"/>
+        </w:rPr>
+        <w:t>dict.txt</w:t>
+      </w:r>
+      <w:r>
+        <w:t xml:space="preserve"> is placed. </w:t>
+      </w:r>
+    </w:p>
+    <w:p>
+      <w:pPr>
+        <w:pStyle w:val="ListParagraph"/>
+        <w:numPr>
+          <w:ilvl w:val="0"/>
+          <w:numId w:val="1"/>
+        </w:numPr>
+      </w:pPr>
+      <w:r>
+        <w:t xml:space="preserve">Set </w:t>
+      </w:r>
+      <w:proofErr w:type="spellStart"/>
+      <w:r>
+        <w:rPr>
+          <w:rFonts w:ascii="Courier New" w:eastAsia="Times New Roman" w:hAnsi="Courier New" w:cs="Courier New"/>
+          <w:color w:val="9876AA"/>
+          <w:sz w:val="20"/>
+          <w:szCs w:val="20"/>
+        </w:rPr>
+        <w:t>objectKey</w:t>
+      </w:r>
+      <w:proofErr w:type="spellEnd"/>
+      <w:r>
+        <w:t xml:space="preserve"> as the path of </w:t>
+      </w:r>
+      <w:r>
+        <w:rPr>
+          <w:rFonts w:ascii="Courier New" w:eastAsia="Times New Roman" w:hAnsi="Courier New" w:cs="Courier New"/>
+          <w:color w:val="9876AA"/>
+          <w:sz w:val="20"/>
+          <w:szCs w:val="20"/>
+        </w:rPr>
+        <w:t>dict.txt</w:t>
+      </w:r>
+      <w:r>
+        <w:t xml:space="preserve">. In this </w:t>
+      </w:r>
+      <w:r>
+        <w:t>setting</w:t>
+      </w:r>
+      <w:r>
+        <w:t>, the file is placed in</w:t>
+      </w:r>
+      <w:r>
+        <w:t xml:space="preserve"> the</w:t>
+      </w:r>
+      <w:r>
+        <w:t xml:space="preserve"> </w:t>
+      </w:r>
+      <w:proofErr w:type="spellStart"/>
+      <w:r>
+        <w:rPr>
+          <w:rFonts w:ascii="Courier New" w:eastAsia="Times New Roman" w:hAnsi="Courier New" w:cs="Courier New"/>
+          <w:color w:val="9876AA"/>
+          <w:sz w:val="20"/>
+          <w:szCs w:val="20"/>
+        </w:rPr>
+        <w:t>dict</w:t>
+      </w:r>
+      <w:proofErr w:type="spellEnd"/>
+      <w:r>
+        <w:t xml:space="preserve"> folder.</w:t>
+      </w:r>
+    </w:p>
+    <w:p>
+      <w:r>
+        <w:rPr>
+          <w:noProof/>
+        </w:rPr>
+        <w:drawing>
+          <wp:inline distT="0" distB="0" distL="0" distR="0" wp14:anchorId="4F6F51A7" wp14:editId="384BABA7">
+            <wp:extent cx="5943600" cy="4521200"/>
+            <wp:effectExtent l="0" t="0" r="0" b="0"/>
+            <wp:docPr id="11" name="Picture 11" descr="Text&#10;&#10;Description automatically generated"/>
+            <wp:cNvGraphicFramePr>
+              <a:graphicFrameLocks xmlns:a="http://schemas.openxmlformats.org/drawingml/2006/main" noChangeAspect="1"/>
+            </wp:cNvGraphicFramePr>
+            <a:graphic xmlns:a="http://schemas.openxmlformats.org/drawingml/2006/main">
+              <a:graphicData uri="http://schemas.openxmlformats.org/drawingml/2006/picture">
+                <pic:pic xmlns:pic="http://schemas.openxmlformats.org/drawingml/2006/picture">
+                  <pic:nvPicPr>
+                    <pic:cNvPr id="11" name="Picture 11" descr="Text&#10;&#10;Description automatically generated"/>
+                    <pic:cNvPicPr/>
+                  </pic:nvPicPr>
+                  <pic:blipFill>
+                    <a:blip r:embed="rId17"/>
+                    <a:stretch>
+                      <a:fillRect/>
+                    </a:stretch>
+                  </pic:blipFill>
+                  <pic:spPr>
+                    <a:xfrm>
+                      <a:off x="0" y="0"/>
+                      <a:ext cx="5943600" cy="4521200"/>
+                    </a:xfrm>
+                    <a:prstGeom prst="rect">
+                      <a:avLst/>
+                    </a:prstGeom>
+                  </pic:spPr>
+                </pic:pic>
+              </a:graphicData>
+            </a:graphic>
+          </wp:inline>
+        </w:drawing>
+      </w:r>
+    </w:p>
+    <w:p>
+      <w:pPr>
+        <w:pStyle w:val="Heading3"/>
+        <w:rPr>
+          <w:rStyle w:val="IntenseEmphasis"/>
+          <w:i w:val="0"/>
+          <w:iCs w:val="0"/>
+          <w:color w:val="1F3763" w:themeColor="accent1" w:themeShade="7F"/>
+        </w:rPr>
+      </w:pPr>
+      <w:r>
+        <w:rPr>
+          <w:rStyle w:val="IntenseEmphasis"/>
+          <w:i w:val="0"/>
+          <w:iCs w:val="0"/>
+          <w:color w:val="1F3763" w:themeColor="accent1" w:themeShade="7F"/>
+        </w:rPr>
+        <w:t>Add a step in a cluster</w:t>
+      </w:r>
+    </w:p>
+    <w:p>
+      <w:r>
+        <w:t xml:space="preserve">The JAR file takes an input from the </w:t>
+      </w:r>
+      <w:r>
+        <w:rPr>
+          <w:rFonts w:ascii="Courier New" w:eastAsia="Times New Roman" w:hAnsi="Courier New" w:cs="Courier New"/>
+          <w:color w:val="9876AA"/>
+          <w:sz w:val="20"/>
+          <w:szCs w:val="20"/>
+        </w:rPr>
+        <w:t>input</w:t>
+      </w:r>
+      <w:r>
+        <w:t xml:space="preserve"> folder (Argument 1) and a dictionary file from the S3 bucket (Argument 3). Then it generates an output to the </w:t>
+      </w:r>
+      <w:r>
+        <w:rPr>
+          <w:rFonts w:ascii="Courier New" w:eastAsia="Times New Roman" w:hAnsi="Courier New" w:cs="Courier New"/>
+          <w:color w:val="9876AA"/>
+          <w:sz w:val="20"/>
+          <w:szCs w:val="20"/>
+        </w:rPr>
+        <w:t>output</w:t>
+      </w:r>
+      <w:r>
+        <w:t xml:space="preserve"> folder (Argument 2).</w:t>
+      </w:r>
+    </w:p>
+    <w:p>
+      <w:pPr>
+        <w:jc w:val="center"/>
+      </w:pPr>
+      <w:r>
+        <w:rPr>
+          <w:noProof/>
+        </w:rPr>
+        <w:drawing>
+          <wp:inline distT="0" distB="0" distL="0" distR="0" wp14:anchorId="2F224226" wp14:editId="5A1176B1">
+            <wp:extent cx="4713078" cy="1797112"/>
+            <wp:effectExtent l="0" t="0" r="0" b="0"/>
+            <wp:docPr id="15" name="Picture 15" descr="Graphical user interface, text, application, email&#10;&#10;Description automatically generated"/>
+            <wp:cNvGraphicFramePr>
+              <a:graphicFrameLocks xmlns:a="http://schemas.openxmlformats.org/drawingml/2006/main" noChangeAspect="1"/>
+            </wp:cNvGraphicFramePr>
+            <a:graphic xmlns:a="http://schemas.openxmlformats.org/drawingml/2006/main">
+              <a:graphicData uri="http://schemas.openxmlformats.org/drawingml/2006/picture">
+                <pic:pic xmlns:pic="http://schemas.openxmlformats.org/drawingml/2006/picture">
+                  <pic:nvPicPr>
+                    <pic:cNvPr id="15" name="Picture 15" descr="Graphical user interface, text, application, email&#10;&#10;Description automatically generated"/>
+                    <pic:cNvPicPr/>
+                  </pic:nvPicPr>
+                  <pic:blipFill>
+                    <a:blip r:embed="rId18"/>
+                    <a:stretch>
+                      <a:fillRect/>
+                    </a:stretch>
+                  </pic:blipFill>
+                  <pic:spPr>
+                    <a:xfrm>
+                      <a:off x="0" y="0"/>
+                      <a:ext cx="4746108" cy="1809706"/>
+                    </a:xfrm>
+                    <a:prstGeom prst="rect">
+                      <a:avLst/>
+                    </a:prstGeom>
+                  </pic:spPr>
+                </pic:pic>
+              </a:graphicData>
+            </a:graphic>
+          </wp:inline>
+        </w:drawing>
+      </w:r>
+    </w:p>
+    <w:p>
+      <w:pPr>
+        <w:pStyle w:val="Heading3"/>
+        <w:rPr>
+          <w:rStyle w:val="IntenseEmphasis"/>
+          <w:i w:val="0"/>
+          <w:iCs w:val="0"/>
+          <w:color w:val="1F3763" w:themeColor="accent1" w:themeShade="7F"/>
+        </w:rPr>
+      </w:pPr>
+      <w:r>
+        <w:rPr>
+          <w:rStyle w:val="IntenseEmphasis"/>
+          <w:i w:val="0"/>
+          <w:iCs w:val="0"/>
+          <w:color w:val="1F3763" w:themeColor="accent1" w:themeShade="7F"/>
+        </w:rPr>
+        <w:lastRenderedPageBreak/>
+        <w:t>The output folder</w:t>
+      </w:r>
+    </w:p>
+    <w:p>
+      <w:r>
+        <w:t xml:space="preserve">Once the cluster has completed, the </w:t>
+      </w:r>
+      <w:r>
+        <w:rPr>
+          <w:rFonts w:ascii="Courier New" w:eastAsia="Times New Roman" w:hAnsi="Courier New" w:cs="Courier New"/>
+          <w:color w:val="9876AA"/>
+          <w:sz w:val="20"/>
+          <w:szCs w:val="20"/>
+        </w:rPr>
+        <w:t>output</w:t>
+      </w:r>
+      <w:r>
+        <w:t xml:space="preserve"> folder is generated. There are three different output files, </w:t>
+      </w:r>
+      <w:r>
+        <w:rPr>
+          <w:rFonts w:ascii="Courier New" w:eastAsia="Times New Roman" w:hAnsi="Courier New" w:cs="Courier New"/>
+          <w:color w:val="9876AA"/>
+          <w:sz w:val="20"/>
+          <w:szCs w:val="20"/>
+        </w:rPr>
+        <w:t>part-r-00000 part-r-00001 part-r-00002</w:t>
+      </w:r>
+      <w:r>
+        <w:t>, inside the folder.</w:t>
+      </w:r>
+    </w:p>
+    <w:p>
+      <w:pPr>
+        <w:jc w:val="center"/>
+      </w:pPr>
+      <w:r>
+        <w:rPr>
+          <w:noProof/>
+        </w:rPr>
+        <w:drawing>
+          <wp:inline distT="0" distB="0" distL="0" distR="0" wp14:anchorId="41B28AC7" wp14:editId="7682B77C">
+            <wp:extent cx="3177766" cy="1684963"/>
+            <wp:effectExtent l="0" t="0" r="3810" b="0"/>
+            <wp:docPr id="12" name="Picture 12" descr="Graphical user interface, application, email&#10;&#10;Description automatically generated"/>
+            <wp:cNvGraphicFramePr>
+              <a:graphicFrameLocks xmlns:a="http://schemas.openxmlformats.org/drawingml/2006/main" noChangeAspect="1"/>
+            </wp:cNvGraphicFramePr>
+            <a:graphic xmlns:a="http://schemas.openxmlformats.org/drawingml/2006/main">
+              <a:graphicData uri="http://schemas.openxmlformats.org/drawingml/2006/picture">
+                <pic:pic xmlns:pic="http://schemas.openxmlformats.org/drawingml/2006/picture">
+                  <pic:nvPicPr>
+                    <pic:cNvPr id="12" name="Picture 12" descr="Graphical user interface, application, email&#10;&#10;Description automatically generated"/>
+                    <pic:cNvPicPr/>
+                  </pic:nvPicPr>
+                  <pic:blipFill>
+                    <a:blip r:embed="rId19"/>
+                    <a:stretch>
+                      <a:fillRect/>
+                    </a:stretch>
+                  </pic:blipFill>
+                  <pic:spPr>
+                    <a:xfrm>
+                      <a:off x="0" y="0"/>
+                      <a:ext cx="3186573" cy="1689633"/>
+                    </a:xfrm>
+                    <a:prstGeom prst="rect">
+                      <a:avLst/>
+                    </a:prstGeom>
+                  </pic:spPr>
+                </pic:pic>
+              </a:graphicData>
+            </a:graphic>
+          </wp:inline>
+        </w:drawing>
+      </w:r>
+    </w:p>
+    <w:p>
+      <w:pPr>
+        <w:jc w:val="center"/>
+      </w:pPr>
+      <w:r>
+        <w:rPr>
+          <w:noProof/>
+        </w:rPr>
+        <w:drawing>
+          <wp:inline distT="0" distB="0" distL="0" distR="0" wp14:anchorId="4CB23BC0" wp14:editId="1129F34E">
+            <wp:extent cx="5169529" cy="2149000"/>
+            <wp:effectExtent l="0" t="0" r="0" b="3810"/>
+            <wp:docPr id="16" name="Picture 16" descr="Graphical user interface, text, application, email&#10;&#10;Description automatically generated"/>
+            <wp:cNvGraphicFramePr>
+              <a:graphicFrameLocks xmlns:a="http://schemas.openxmlformats.org/drawingml/2006/main" noChangeAspect="1"/>
+            </wp:cNvGraphicFramePr>
+            <a:graphic xmlns:a="http://schemas.openxmlformats.org/drawingml/2006/main">
+              <a:graphicData uri="http://schemas.openxmlformats.org/drawingml/2006/picture">
+                <pic:pic xmlns:pic="http://schemas.openxmlformats.org/drawingml/2006/picture">
+                  <pic:nvPicPr>
+                    <pic:cNvPr id="16" name="Picture 16" descr="Graphical user interface, text, application, email&#10;&#10;Description automatically generated"/>
+                    <pic:cNvPicPr/>
+                  </pic:nvPicPr>
+                  <pic:blipFill>
+                    <a:blip r:embed="rId20"/>
+                    <a:stretch>
+                      <a:fillRect/>
+                    </a:stretch>
+                  </pic:blipFill>
+                  <pic:spPr>
+                    <a:xfrm>
+                      <a:off x="0" y="0"/>
+                      <a:ext cx="5189474" cy="2157291"/>
+                    </a:xfrm>
+                    <a:prstGeom prst="rect">
+                      <a:avLst/>
+                    </a:prstGeom>
+                  </pic:spPr>
+                </pic:pic>
+              </a:graphicData>
+            </a:graphic>
+          </wp:inline>
+        </w:drawing>
+      </w:r>
+    </w:p>
+    <w:p>
+      <w:r>
+        <w:rPr>
+          <w:rFonts w:ascii="Courier New" w:eastAsia="Times New Roman" w:hAnsi="Courier New" w:cs="Courier New"/>
+          <w:color w:val="9876AA"/>
+          <w:sz w:val="20"/>
+          <w:szCs w:val="20"/>
+        </w:rPr>
+        <w:t xml:space="preserve">part-r-00000 </w:t>
+      </w:r>
+      <w:r>
+        <w:t xml:space="preserve">does not contain any result, but </w:t>
+      </w:r>
+      <w:r>
+        <w:rPr>
+          <w:rFonts w:ascii="Courier New" w:eastAsia="Times New Roman" w:hAnsi="Courier New" w:cs="Courier New"/>
+          <w:color w:val="9876AA"/>
+          <w:sz w:val="20"/>
+          <w:szCs w:val="20"/>
+        </w:rPr>
+        <w:t xml:space="preserve">part-r-00001 </w:t>
+      </w:r>
+      <w:r>
+        <w:t>and</w:t>
+      </w:r>
+      <w:r>
+        <w:t xml:space="preserve"> </w:t>
+      </w:r>
+      <w:r>
+        <w:rPr>
+          <w:rFonts w:ascii="Courier New" w:eastAsia="Times New Roman" w:hAnsi="Courier New" w:cs="Courier New"/>
+          <w:color w:val="9876AA"/>
+          <w:sz w:val="20"/>
+          <w:szCs w:val="20"/>
+        </w:rPr>
+        <w:t>part-r-00002</w:t>
+      </w:r>
+      <w:r>
+        <w:rPr>
+          <w:rFonts w:ascii="Courier New" w:eastAsia="Times New Roman" w:hAnsi="Courier New" w:cs="Courier New"/>
+          <w:color w:val="9876AA"/>
+          <w:sz w:val="20"/>
+          <w:szCs w:val="20"/>
+        </w:rPr>
+        <w:t xml:space="preserve"> </w:t>
+      </w:r>
+      <w:r>
+        <w:t>contain the number of words listed in the dictionary file.</w:t>
+      </w:r>
+    </w:p>
+    <w:p>
+      <w:pPr>
+        <w:jc w:val="center"/>
+      </w:pPr>
+      <w:r>
+        <w:rPr>
+          <w:noProof/>
+        </w:rPr>
+        <w:drawing>
+          <wp:inline distT="0" distB="0" distL="0" distR="0" wp14:anchorId="07FB7EEC" wp14:editId="2A424823">
+            <wp:extent cx="1602464" cy="993263"/>
+            <wp:effectExtent l="19050" t="19050" r="17145" b="16510"/>
+            <wp:docPr id="13" name="Picture 13" descr="Text, table&#10;&#10;Description automatically generated"/>
+            <wp:cNvGraphicFramePr>
+              <a:graphicFrameLocks xmlns:a="http://schemas.openxmlformats.org/drawingml/2006/main" noChangeAspect="1"/>
+            </wp:cNvGraphicFramePr>
+            <a:graphic xmlns:a="http://schemas.openxmlformats.org/drawingml/2006/main">
+              <a:graphicData uri="http://schemas.openxmlformats.org/drawingml/2006/picture">
+                <pic:pic xmlns:pic="http://schemas.openxmlformats.org/drawingml/2006/picture">
+                  <pic:nvPicPr>
+                    <pic:cNvPr id="13" name="Picture 13" descr="Text, table&#10;&#10;Description automatically generated"/>
+                    <pic:cNvPicPr/>
+                  </pic:nvPicPr>
+                  <pic:blipFill>
+                    <a:blip r:embed="rId21"/>
+                    <a:stretch>
+                      <a:fillRect/>
+                    </a:stretch>
+                  </pic:blipFill>
+                  <pic:spPr>
+                    <a:xfrm>
+                      <a:off x="0" y="0"/>
+                      <a:ext cx="1610953" cy="998525"/>
+                    </a:xfrm>
+                    <a:prstGeom prst="rect">
+                      <a:avLst/>
+                    </a:prstGeom>
+                    <a:ln>
+                      <a:solidFill>
+                        <a:schemeClr val="bg1">
+                          <a:lumMod val="85000"/>
+                        </a:schemeClr>
+                      </a:solidFill>
+                    </a:ln>
+                  </pic:spPr>
+                </pic:pic>
+              </a:graphicData>
+            </a:graphic>
+          </wp:inline>
+        </w:drawing>
+      </w:r>
+      <w:r>
+        <w:t xml:space="preserve">  </w:t>
+      </w:r>
+      <w:r>
+        <w:rPr>
+          <w:noProof/>
+        </w:rPr>
+        <w:drawing>
+          <wp:inline distT="0" distB="0" distL="0" distR="0" wp14:anchorId="7A485F42" wp14:editId="3B232726">
+            <wp:extent cx="2073427" cy="992096"/>
+            <wp:effectExtent l="19050" t="19050" r="22225" b="17780"/>
+            <wp:docPr id="14" name="Picture 14" descr="Graphical user interface, text, application, chat or text message&#10;&#10;Description automatically generated"/>
+            <wp:cNvGraphicFramePr>
+              <a:graphicFrameLocks xmlns:a="http://schemas.openxmlformats.org/drawingml/2006/main" noChangeAspect="1"/>
+            </wp:cNvGraphicFramePr>
+            <a:graphic xmlns:a="http://schemas.openxmlformats.org/drawingml/2006/main">
+              <a:graphicData uri="http://schemas.openxmlformats.org/drawingml/2006/picture">
+                <pic:pic xmlns:pic="http://schemas.openxmlformats.org/drawingml/2006/picture">
+                  <pic:nvPicPr>
+                    <pic:cNvPr id="14" name="Picture 14" descr="Graphical user interface, text, application, chat or text message&#10;&#10;Description automatically generated"/>
+                    <pic:cNvPicPr/>
+                  </pic:nvPicPr>
+                  <pic:blipFill>
+                    <a:blip r:embed="rId22"/>
+                    <a:stretch>
+                      <a:fillRect/>
+                    </a:stretch>
+                  </pic:blipFill>
+                  <pic:spPr>
+                    <a:xfrm>
+                      <a:off x="0" y="0"/>
+                      <a:ext cx="2114140" cy="1011576"/>
+                    </a:xfrm>
+                    <a:prstGeom prst="rect">
+                      <a:avLst/>
+                    </a:prstGeom>
+                    <a:ln>
+                      <a:solidFill>
+                        <a:schemeClr val="bg1">
+                          <a:lumMod val="85000"/>
+                        </a:schemeClr>
+                      </a:solidFill>
+                    </a:ln>
+                  </pic:spPr>
+                </pic:pic>
+              </a:graphicData>
+            </a:graphic>
+          </wp:inline>
+        </w:drawing>
+      </w:r>
+    </w:p>
     <w:sectPr>
-      <w:headerReference w:type="default" r:id="rId13"/>
+      <w:headerReference w:type="default" r:id="rId23"/>
       <w:pgSz w:w="12240" w:h="15840"/>
       <w:pgMar w:top="1440" w:right="1440" w:bottom="1440" w:left="1440" w:header="708" w:footer="708" w:gutter="0"/>
       <w:cols w:space="708"/>
@@ -1184,6 +2266,127 @@
     </w:pPr>
   </w:p>
 </w:hdr>
+</file>
+
+<file path=word/numbering.xml><?xml version="1.0" encoding="utf-8"?>
+<w:numbering xmlns:wpc="http://schemas.microsoft.com/office/word/2010/wordprocessingCanvas" xmlns:cx="http://schemas.microsoft.com/office/drawing/2014/chartex" xmlns:cx1="http://schemas.microsoft.com/office/drawing/2015/9/8/chartex" xmlns:cx2="http://schemas.microsoft.com/office/drawing/2015/10/21/chartex" xmlns:cx3="http://schemas.microsoft.com/office/drawing/2016/5/9/chartex" xmlns:cx4="http://schemas.microsoft.com/office/drawing/2016/5/10/chartex" xmlns:cx5="http://schemas.microsoft.com/office/drawing/2016/5/11/chartex" xmlns:cx6="http://schemas.microsoft.com/office/drawing/2016/5/12/chartex" xmlns:cx7="http://schemas.microsoft.com/office/drawing/2016/5/13/chartex" xmlns:cx8="http://schemas.microsoft.com/office/drawing/2016/5/14/chartex" xmlns:mc="http://schemas.openxmlformats.org/markup-compatibility/2006" xmlns:aink="http://schemas.microsoft.com/office/drawing/2016/ink" xmlns:am3d="http://schemas.microsoft.com/office/drawing/2017/model3d" xmlns:o="urn:schemas-microsoft-com:office:office" xmlns:r="http://schemas.openxmlformats.org/officeDocument/2006/relationships" xmlns:m="http://schemas.openxmlformats.org/officeDocument/2006/math" xmlns:v="urn:schemas-microsoft-com:vml" xmlns:wp14="http://schemas.microsoft.com/office/word/2010/wordprocessingDrawing" xmlns:wp="http://schemas.openxmlformats.org/drawingml/2006/wordprocessingDrawing" xmlns:w10="urn:schemas-microsoft-com:office:word" xmlns:w="http://schemas.openxmlformats.org/wordprocessingml/2006/main" xmlns:w14="http://schemas.microsoft.com/office/word/2010/wordml" xmlns:w15="http://schemas.microsoft.com/office/word/2012/wordml" xmlns:w16cex="http://schemas.microsoft.com/office/word/2018/wordml/cex" xmlns:w16cid="http://schemas.microsoft.com/office/word/2016/wordml/cid" xmlns:w16="http://schemas.microsoft.com/office/word/2018/wordml" xmlns:w16sdtdh="http://schemas.microsoft.com/office/word/2020/wordml/sdtdatahash" xmlns:w16se="http://schemas.microsoft.com/office/word/2015/wordml/symex" xmlns:wpg="http://schemas.microsoft.com/office/word/2010/wordprocessingGroup" xmlns:wpi="http://schemas.microsoft.com/office/word/2010/wordprocessingInk" xmlns:wne="http://schemas.microsoft.com/office/word/2006/wordml" xmlns:wps="http://schemas.microsoft.com/office/word/2010/wordprocessingShape" mc:Ignorable="w14 w15 w16se w16cid w16 w16cex w16sdtdh wp14">
+  <w:abstractNum w:abstractNumId="0" w15:restartNumberingAfterBreak="0">
+    <w:nsid w:val="129A6289"/>
+    <w:multiLevelType w:val="hybridMultilevel"/>
+    <w:tmpl w:val="FDC293E4"/>
+    <w:lvl w:ilvl="0" w:tplc="04090001">
+      <w:start w:val="1"/>
+      <w:numFmt w:val="bullet"/>
+      <w:lvlText w:val=""/>
+      <w:lvlJc w:val="left"/>
+      <w:pPr>
+        <w:ind w:left="720" w:hanging="360"/>
+      </w:pPr>
+      <w:rPr>
+        <w:rFonts w:ascii="Symbol" w:hAnsi="Symbol" w:hint="default"/>
+      </w:rPr>
+    </w:lvl>
+    <w:lvl w:ilvl="1" w:tplc="04090003" w:tentative="1">
+      <w:start w:val="1"/>
+      <w:numFmt w:val="bullet"/>
+      <w:lvlText w:val="o"/>
+      <w:lvlJc w:val="left"/>
+      <w:pPr>
+        <w:ind w:left="1440" w:hanging="360"/>
+      </w:pPr>
+      <w:rPr>
+        <w:rFonts w:ascii="Courier New" w:hAnsi="Courier New" w:cs="Courier New" w:hint="default"/>
+      </w:rPr>
+    </w:lvl>
+    <w:lvl w:ilvl="2" w:tplc="04090005" w:tentative="1">
+      <w:start w:val="1"/>
+      <w:numFmt w:val="bullet"/>
+      <w:lvlText w:val=""/>
+      <w:lvlJc w:val="left"/>
+      <w:pPr>
+        <w:ind w:left="2160" w:hanging="360"/>
+      </w:pPr>
+      <w:rPr>
+        <w:rFonts w:ascii="Wingdings" w:hAnsi="Wingdings" w:hint="default"/>
+      </w:rPr>
+    </w:lvl>
+    <w:lvl w:ilvl="3" w:tplc="04090001" w:tentative="1">
+      <w:start w:val="1"/>
+      <w:numFmt w:val="bullet"/>
+      <w:lvlText w:val=""/>
+      <w:lvlJc w:val="left"/>
+      <w:pPr>
+        <w:ind w:left="2880" w:hanging="360"/>
+      </w:pPr>
+      <w:rPr>
+        <w:rFonts w:ascii="Symbol" w:hAnsi="Symbol" w:hint="default"/>
+      </w:rPr>
+    </w:lvl>
+    <w:lvl w:ilvl="4" w:tplc="04090003" w:tentative="1">
+      <w:start w:val="1"/>
+      <w:numFmt w:val="bullet"/>
+      <w:lvlText w:val="o"/>
+      <w:lvlJc w:val="left"/>
+      <w:pPr>
+        <w:ind w:left="3600" w:hanging="360"/>
+      </w:pPr>
+      <w:rPr>
+        <w:rFonts w:ascii="Courier New" w:hAnsi="Courier New" w:cs="Courier New" w:hint="default"/>
+      </w:rPr>
+    </w:lvl>
+    <w:lvl w:ilvl="5" w:tplc="04090005" w:tentative="1">
+      <w:start w:val="1"/>
+      <w:numFmt w:val="bullet"/>
+      <w:lvlText w:val=""/>
+      <w:lvlJc w:val="left"/>
+      <w:pPr>
+        <w:ind w:left="4320" w:hanging="360"/>
+      </w:pPr>
+      <w:rPr>
+        <w:rFonts w:ascii="Wingdings" w:hAnsi="Wingdings" w:hint="default"/>
+      </w:rPr>
+    </w:lvl>
+    <w:lvl w:ilvl="6" w:tplc="04090001" w:tentative="1">
+      <w:start w:val="1"/>
+      <w:numFmt w:val="bullet"/>
+      <w:lvlText w:val=""/>
+      <w:lvlJc w:val="left"/>
+      <w:pPr>
+        <w:ind w:left="5040" w:hanging="360"/>
+      </w:pPr>
+      <w:rPr>
+        <w:rFonts w:ascii="Symbol" w:hAnsi="Symbol" w:hint="default"/>
+      </w:rPr>
+    </w:lvl>
+    <w:lvl w:ilvl="7" w:tplc="04090003" w:tentative="1">
+      <w:start w:val="1"/>
+      <w:numFmt w:val="bullet"/>
+      <w:lvlText w:val="o"/>
+      <w:lvlJc w:val="left"/>
+      <w:pPr>
+        <w:ind w:left="5760" w:hanging="360"/>
+      </w:pPr>
+      <w:rPr>
+        <w:rFonts w:ascii="Courier New" w:hAnsi="Courier New" w:cs="Courier New" w:hint="default"/>
+      </w:rPr>
+    </w:lvl>
+    <w:lvl w:ilvl="8" w:tplc="04090005" w:tentative="1">
+      <w:start w:val="1"/>
+      <w:numFmt w:val="bullet"/>
+      <w:lvlText w:val=""/>
+      <w:lvlJc w:val="left"/>
+      <w:pPr>
+        <w:ind w:left="6480" w:hanging="360"/>
+      </w:pPr>
+      <w:rPr>
+        <w:rFonts w:ascii="Wingdings" w:hAnsi="Wingdings" w:hint="default"/>
+      </w:rPr>
+    </w:lvl>
+  </w:abstractNum>
+  <w:num w:numId="1">
+    <w:abstractNumId w:val="0"/>
+  </w:num>
+</w:numbering>
 </file>
 
 <file path=word/styles.xml><?xml version="1.0" encoding="utf-8"?>
@@ -1628,6 +2831,28 @@
       <w:szCs w:val="33"/>
     </w:rPr>
   </w:style>
+  <w:style w:type="paragraph" w:styleId="Heading3">
+    <w:name w:val="heading 3"/>
+    <w:basedOn w:val="Normal"/>
+    <w:next w:val="Normal"/>
+    <w:link w:val="Heading3Char"/>
+    <w:uiPriority w:val="9"/>
+    <w:unhideWhenUsed/>
+    <w:qFormat/>
+    <w:rsid w:val="00327912"/>
+    <w:pPr>
+      <w:keepNext/>
+      <w:keepLines/>
+      <w:spacing w:before="40" w:after="0"/>
+      <w:outlineLvl w:val="2"/>
+    </w:pPr>
+    <w:rPr>
+      <w:rFonts w:asciiTheme="majorHAnsi" w:eastAsiaTheme="majorEastAsia" w:hAnsiTheme="majorHAnsi" w:cstheme="majorBidi"/>
+      <w:color w:val="1F3763" w:themeColor="accent1" w:themeShade="7F"/>
+      <w:sz w:val="24"/>
+      <w:szCs w:val="30"/>
+    </w:rPr>
+  </w:style>
   <w:style w:type="character" w:default="1" w:styleId="DefaultParagraphFont">
     <w:name w:val="Default Paragraph Font"/>
     <w:uiPriority w:val="1"/>
@@ -1743,6 +2968,73 @@
     <w:link w:val="Footer"/>
     <w:uiPriority w:val="99"/>
     <w:rsid w:val="00D94DD3"/>
+  </w:style>
+  <w:style w:type="paragraph" w:styleId="Subtitle">
+    <w:name w:val="Subtitle"/>
+    <w:basedOn w:val="Normal"/>
+    <w:next w:val="Normal"/>
+    <w:link w:val="SubtitleChar"/>
+    <w:uiPriority w:val="11"/>
+    <w:qFormat/>
+    <w:rsid w:val="00ED4236"/>
+    <w:pPr>
+      <w:numPr>
+        <w:ilvl w:val="1"/>
+      </w:numPr>
+    </w:pPr>
+    <w:rPr>
+      <w:rFonts w:eastAsiaTheme="minorEastAsia"/>
+      <w:color w:val="5A5A5A" w:themeColor="text1" w:themeTint="A5"/>
+      <w:spacing w:val="15"/>
+    </w:rPr>
+  </w:style>
+  <w:style w:type="character" w:customStyle="1" w:styleId="SubtitleChar">
+    <w:name w:val="Subtitle Char"/>
+    <w:basedOn w:val="DefaultParagraphFont"/>
+    <w:link w:val="Subtitle"/>
+    <w:uiPriority w:val="11"/>
+    <w:rsid w:val="00ED4236"/>
+    <w:rPr>
+      <w:rFonts w:eastAsiaTheme="minorEastAsia"/>
+      <w:color w:val="5A5A5A" w:themeColor="text1" w:themeTint="A5"/>
+      <w:spacing w:val="15"/>
+    </w:rPr>
+  </w:style>
+  <w:style w:type="character" w:styleId="IntenseEmphasis">
+    <w:name w:val="Intense Emphasis"/>
+    <w:basedOn w:val="DefaultParagraphFont"/>
+    <w:uiPriority w:val="21"/>
+    <w:qFormat/>
+    <w:rsid w:val="00ED4236"/>
+    <w:rPr>
+      <w:i/>
+      <w:iCs/>
+      <w:color w:val="4472C4" w:themeColor="accent1"/>
+    </w:rPr>
+  </w:style>
+  <w:style w:type="paragraph" w:styleId="ListParagraph">
+    <w:name w:val="List Paragraph"/>
+    <w:basedOn w:val="Normal"/>
+    <w:uiPriority w:val="34"/>
+    <w:qFormat/>
+    <w:rsid w:val="002C3822"/>
+    <w:pPr>
+      <w:ind w:left="720"/>
+      <w:contextualSpacing/>
+    </w:pPr>
+  </w:style>
+  <w:style w:type="character" w:customStyle="1" w:styleId="Heading3Char">
+    <w:name w:val="Heading 3 Char"/>
+    <w:basedOn w:val="DefaultParagraphFont"/>
+    <w:link w:val="Heading3"/>
+    <w:uiPriority w:val="9"/>
+    <w:rsid w:val="00327912"/>
+    <w:rPr>
+      <w:rFonts w:asciiTheme="majorHAnsi" w:eastAsiaTheme="majorEastAsia" w:hAnsiTheme="majorHAnsi" w:cstheme="majorBidi"/>
+      <w:color w:val="1F3763" w:themeColor="accent1" w:themeShade="7F"/>
+      <w:sz w:val="24"/>
+      <w:szCs w:val="30"/>
+    </w:rPr>
   </w:style>
 </w:styles>
 </file>

</xml_diff>